<commit_message>
SEO for weekly article
</commit_message>
<xml_diff>
--- a/Articles/2025/4_Game_Maker_2/8_Obects_to_throw_around_room/SEO for Game Maker.docx
+++ b/Articles/2025/4_Game_Maker_2/8_Obects_to_throw_around_room/SEO for Game Maker.docx
@@ -19,7 +19,13 @@
         <w:t>" content="</w:t>
       </w:r>
       <w:r>
-        <w:t>8 Objects To Throw Around Room</w:t>
+        <w:t xml:space="preserve">8 Objects </w:t>
+      </w:r>
+      <w:r>
+        <w:t>t</w:t>
+      </w:r>
+      <w:r>
+        <w:t>o Throw Around Room</w:t>
       </w:r>
       <w:r>
         <w:t>"&gt;</w:t>
@@ -175,10 +181,12 @@
         <w:t>" content="</w:t>
       </w:r>
       <w:proofErr w:type="spellStart"/>
+      <w:proofErr w:type="gramStart"/>
       <w:r>
         <w:t>index,follow</w:t>
       </w:r>
       <w:proofErr w:type="spellEnd"/>
+      <w:proofErr w:type="gramEnd"/>
       <w:r>
         <w:t>" /&gt;</w:t>
       </w:r>

</xml_diff>